<commit_message>
updated screen flow diagram
</commit_message>
<xml_diff>
--- a/Design/Mobile Dev Design Brief.docx
+++ b/Design/Mobile Dev Design Brief.docx
@@ -30,135 +30,42 @@
     <w:p/>
     <w:p>
       <w:r>
-        <w:t>It is a social media app that allows people</w:t>
-      </w:r>
-      <w:r>
-        <w:t xml:space="preserve"> to debate topics using various </w:t>
-      </w:r>
-      <w:r>
-        <w:t>utilities with a goal to allow users to create</w:t>
-      </w:r>
-      <w:r>
-        <w:t xml:space="preserve"> threads or debates that people </w:t>
-      </w:r>
-      <w:r>
-        <w:t>can vote on the provided options, hav</w:t>
-      </w:r>
-      <w:r>
-        <w:t xml:space="preserve">ing only 1 vote per user on any </w:t>
-      </w:r>
-      <w:r>
-        <w:t>particular topic.</w:t>
-      </w:r>
-    </w:p>
-    <w:p>
-      <w:r>
-        <w:t>A pie chart or bar chart will then be provi</w:t>
-      </w:r>
-      <w:r>
-        <w:t>ded allowing users to visualise the topics option approval.</w:t>
-      </w:r>
-    </w:p>
-    <w:p>
-      <w:r>
-        <w:t>The users will be allowed to participate i</w:t>
-      </w:r>
-      <w:r>
-        <w:t xml:space="preserve">n a chat forum below the charts </w:t>
-      </w:r>
-      <w:r>
-        <w:t>showing what the user voted for besi</w:t>
-      </w:r>
-      <w:r>
-        <w:t xml:space="preserve">de their name when they do post </w:t>
-      </w:r>
-      <w:r>
-        <w:t>on the cha</w:t>
-      </w:r>
-      <w:r>
-        <w:t>t.</w:t>
-      </w:r>
-    </w:p>
-    <w:p>
-      <w:r>
-        <w:t>Each users comment can be voted up a</w:t>
-      </w:r>
-      <w:r>
-        <w:t xml:space="preserve">nd it can display the top voted </w:t>
-      </w:r>
-      <w:r>
-        <w:t>comment of each opinion on the top</w:t>
-      </w:r>
-      <w:r>
-        <w:t xml:space="preserve"> for users to get a idea of the </w:t>
-      </w:r>
-      <w:r>
-        <w:t>best reasons why each user voted for the option they did vote for.</w:t>
-      </w:r>
-    </w:p>
-    <w:p>
-      <w:r>
-        <w:t>Each user will have to create an account in or</w:t>
-      </w:r>
-      <w:r>
-        <w:t>der to participate in debates information</w:t>
-      </w:r>
-      <w:r>
-        <w:t xml:space="preserve"> such as how many debates they have voted or commented on.</w:t>
-      </w:r>
-    </w:p>
-    <w:p>
-      <w:r>
-        <w:t xml:space="preserve">On the main page it will show the top </w:t>
-      </w:r>
-      <w:r>
-        <w:t xml:space="preserve">trending topics/debates, a topic </w:t>
-      </w:r>
-      <w:r>
-        <w:t xml:space="preserve">search option, which will bring you to the </w:t>
-      </w:r>
-      <w:r>
-        <w:t xml:space="preserve">search page to search debate by </w:t>
-      </w:r>
-      <w:r>
-        <w:t>topic.</w:t>
-      </w:r>
-    </w:p>
-    <w:p>
-      <w:r>
-        <w:t>When creating a topic/debate, you name t</w:t>
-      </w:r>
-      <w:r>
-        <w:t xml:space="preserve">he debate, select the topic and </w:t>
-      </w:r>
-      <w:r>
-        <w:t xml:space="preserve">allocate the selectable options for </w:t>
-      </w:r>
-      <w:r>
-        <w:t>participants</w:t>
-      </w:r>
-      <w:r>
-        <w:t>.</w:t>
-      </w:r>
-    </w:p>
-    <w:p>
-      <w:r>
-        <w:t>The information regarding the threa</w:t>
-      </w:r>
-      <w:r>
-        <w:t xml:space="preserve">ds and user will be stored on a </w:t>
-      </w:r>
-      <w:r>
-        <w:t>database. This information can also</w:t>
-      </w:r>
-      <w:r>
-        <w:t xml:space="preserve"> be used to provide information </w:t>
-      </w:r>
-      <w:r>
-        <w:t xml:space="preserve">such as the top trending topics at </w:t>
-      </w:r>
-      <w:r>
-        <w:t xml:space="preserve">the moment based on </w:t>
+        <w:t>It is a social media app that allows people to debate topics using various utilities with a goal to allow users to create threads or debates that people can vote on the provided options, having only 1 vote per user on any particular topic.</w:t>
+      </w:r>
+    </w:p>
+    <w:p>
+      <w:r>
+        <w:t>A pie chart or bar chart will then be provided allowing users to visualise the topics option approval.</w:t>
+      </w:r>
+    </w:p>
+    <w:p>
+      <w:r>
+        <w:t>The users will be allowed to participate in a chat forum below the charts showing what the user voted for beside their name when they do post on the chat.</w:t>
+      </w:r>
+    </w:p>
+    <w:p>
+      <w:r>
+        <w:t>Each users comment can be voted up and it can display the top voted comment of each opinion on the top for users to get a idea of the best reasons why each user voted for the option they did vote for.</w:t>
+      </w:r>
+    </w:p>
+    <w:p>
+      <w:r>
+        <w:t>Each user will have to create an account in order to participate in debates information such as how many debates they have voted or commented on.</w:t>
+      </w:r>
+    </w:p>
+    <w:p>
+      <w:r>
+        <w:t>On the main page it will show the top trending topics/debates, a topic search option, which will bring you to the search page to search debate by topic.</w:t>
+      </w:r>
+    </w:p>
+    <w:p>
+      <w:r>
+        <w:t>When creating a topic/debate, you name the debate, select the topic and allocate the selectable options for participants.</w:t>
+      </w:r>
+    </w:p>
+    <w:p>
+      <w:r>
+        <w:t xml:space="preserve">The information regarding the threads and user will be stored on a database. This information can also be used to provide information such as the top trending topics at the moment based on </w:t>
       </w:r>
       <w:proofErr w:type="spellStart"/>
       <w:r>
@@ -166,16 +73,90 @@
       </w:r>
       <w:proofErr w:type="spellEnd"/>
       <w:r>
-        <w:t xml:space="preserve"> how many </w:t>
-      </w:r>
-      <w:r>
-        <w:t>users have voted on the app in the recent week.</w:t>
-      </w:r>
-    </w:p>
-    <w:p>
-      <w:bookmarkStart w:id="0" w:name="_GoBack"/>
-      <w:bookmarkEnd w:id="0"/>
-    </w:p>
+        <w:t xml:space="preserve"> how many users have voted on the app in the recent week.</w:t>
+      </w:r>
+    </w:p>
+    <w:p>
+      <w:r>
+        <w:br w:type="page"/>
+      </w:r>
+    </w:p>
+    <w:p>
+      <w:pPr>
+        <w:pStyle w:val="Heading2"/>
+        <w:pBdr>
+          <w:top w:val="single" w:sz="4" w:space="1" w:color="auto"/>
+          <w:left w:val="single" w:sz="4" w:space="4" w:color="auto"/>
+          <w:bottom w:val="single" w:sz="4" w:space="1" w:color="auto"/>
+          <w:right w:val="single" w:sz="4" w:space="4" w:color="auto"/>
+          <w:between w:val="single" w:sz="4" w:space="1" w:color="auto"/>
+          <w:bar w:val="single" w:sz="4" w:color="auto"/>
+        </w:pBdr>
+        <w:jc w:val="center"/>
+      </w:pPr>
+      <w:r>
+        <w:lastRenderedPageBreak/>
+        <w:t>Use Case Diagram</w:t>
+      </w:r>
+    </w:p>
+    <w:p/>
+    <w:p>
+      <w:r>
+        <w:rPr>
+          <w:noProof/>
+          <w:lang w:eastAsia="en-GB"/>
+        </w:rPr>
+        <w:drawing>
+          <wp:inline distT="0" distB="0" distL="0" distR="0">
+            <wp:extent cx="5724525" cy="2638425"/>
+            <wp:effectExtent l="0" t="0" r="9525" b="9525"/>
+            <wp:docPr id="1" name="Picture 1" descr="USECASE"/>
+            <wp:cNvGraphicFramePr>
+              <a:graphicFrameLocks xmlns:a="http://schemas.openxmlformats.org/drawingml/2006/main" noChangeAspect="1"/>
+            </wp:cNvGraphicFramePr>
+            <a:graphic xmlns:a="http://schemas.openxmlformats.org/drawingml/2006/main">
+              <a:graphicData uri="http://schemas.openxmlformats.org/drawingml/2006/picture">
+                <pic:pic xmlns:pic="http://schemas.openxmlformats.org/drawingml/2006/picture">
+                  <pic:nvPicPr>
+                    <pic:cNvPr id="0" name="Picture 1" descr="USECASE"/>
+                    <pic:cNvPicPr>
+                      <a:picLocks noChangeAspect="1" noChangeArrowheads="1"/>
+                    </pic:cNvPicPr>
+                  </pic:nvPicPr>
+                  <pic:blipFill>
+                    <a:blip r:embed="rId7">
+                      <a:extLst>
+                        <a:ext uri="{28A0092B-C50C-407E-A947-70E740481C1C}">
+                          <a14:useLocalDpi xmlns:a14="http://schemas.microsoft.com/office/drawing/2010/main" val="0"/>
+                        </a:ext>
+                      </a:extLst>
+                    </a:blip>
+                    <a:srcRect/>
+                    <a:stretch>
+                      <a:fillRect/>
+                    </a:stretch>
+                  </pic:blipFill>
+                  <pic:spPr bwMode="auto">
+                    <a:xfrm>
+                      <a:off x="0" y="0"/>
+                      <a:ext cx="5724525" cy="2638425"/>
+                    </a:xfrm>
+                    <a:prstGeom prst="rect">
+                      <a:avLst/>
+                    </a:prstGeom>
+                    <a:noFill/>
+                    <a:ln>
+                      <a:noFill/>
+                    </a:ln>
+                  </pic:spPr>
+                </pic:pic>
+              </a:graphicData>
+            </a:graphic>
+          </wp:inline>
+        </w:drawing>
+      </w:r>
+    </w:p>
+    <w:p/>
     <w:p>
       <w:pPr>
         <w:pStyle w:val="Heading2"/>
@@ -188,11 +169,132 @@
         <w:jc w:val="center"/>
       </w:pPr>
       <w:r>
-        <w:t>Database Description</w:t>
+        <w:t xml:space="preserve">Database </w:t>
+      </w:r>
+      <w:r>
+        <w:t>Diagram</w:t>
+      </w:r>
+    </w:p>
+    <w:p/>
+    <w:p>
+      <w:r>
+        <w:rPr>
+          <w:noProof/>
+          <w:lang w:eastAsia="en-GB"/>
+        </w:rPr>
+        <w:drawing>
+          <wp:inline distT="0" distB="0" distL="0" distR="0">
+            <wp:extent cx="3771900" cy="2971800"/>
+            <wp:effectExtent l="0" t="0" r="0" b="0"/>
+            <wp:docPr id="2" name="Picture 2" descr="DB_Diagram"/>
+            <wp:cNvGraphicFramePr>
+              <a:graphicFrameLocks xmlns:a="http://schemas.openxmlformats.org/drawingml/2006/main" noChangeAspect="1"/>
+            </wp:cNvGraphicFramePr>
+            <a:graphic xmlns:a="http://schemas.openxmlformats.org/drawingml/2006/main">
+              <a:graphicData uri="http://schemas.openxmlformats.org/drawingml/2006/picture">
+                <pic:pic xmlns:pic="http://schemas.openxmlformats.org/drawingml/2006/picture">
+                  <pic:nvPicPr>
+                    <pic:cNvPr id="0" name="Picture 3" descr="DB_Diagram"/>
+                    <pic:cNvPicPr>
+                      <a:picLocks noChangeAspect="1" noChangeArrowheads="1"/>
+                    </pic:cNvPicPr>
+                  </pic:nvPicPr>
+                  <pic:blipFill>
+                    <a:blip r:embed="rId8">
+                      <a:extLst>
+                        <a:ext uri="{28A0092B-C50C-407E-A947-70E740481C1C}">
+                          <a14:useLocalDpi xmlns:a14="http://schemas.microsoft.com/office/drawing/2010/main" val="0"/>
+                        </a:ext>
+                      </a:extLst>
+                    </a:blip>
+                    <a:srcRect/>
+                    <a:stretch>
+                      <a:fillRect/>
+                    </a:stretch>
+                  </pic:blipFill>
+                  <pic:spPr bwMode="auto">
+                    <a:xfrm>
+                      <a:off x="0" y="0"/>
+                      <a:ext cx="3771900" cy="2971800"/>
+                    </a:xfrm>
+                    <a:prstGeom prst="rect">
+                      <a:avLst/>
+                    </a:prstGeom>
+                    <a:noFill/>
+                    <a:ln>
+                      <a:noFill/>
+                    </a:ln>
+                  </pic:spPr>
+                </pic:pic>
+              </a:graphicData>
+            </a:graphic>
+          </wp:inline>
+        </w:drawing>
+      </w:r>
+      <w:bookmarkStart w:id="0" w:name="_GoBack"/>
+      <w:bookmarkEnd w:id="0"/>
+    </w:p>
+    <w:p>
+      <w:r>
+        <w:t>In the User account screen, a select statement will be used to return the number of comments and the number of polls the user have posted on, returning a link as well to the debate that was posted on commented on.</w:t>
+      </w:r>
+    </w:p>
+    <w:p>
+      <w:r>
+        <w:br w:type="page"/>
+      </w:r>
+    </w:p>
+    <w:p>
+      <w:pPr>
+        <w:pStyle w:val="Heading2"/>
+        <w:pBdr>
+          <w:top w:val="single" w:sz="4" w:space="1" w:color="auto"/>
+          <w:left w:val="single" w:sz="4" w:space="4" w:color="auto"/>
+          <w:bottom w:val="single" w:sz="4" w:space="1" w:color="auto"/>
+          <w:right w:val="single" w:sz="4" w:space="4" w:color="auto"/>
+        </w:pBdr>
+        <w:jc w:val="center"/>
+      </w:pPr>
+      <w:r>
+        <w:lastRenderedPageBreak/>
+        <w:t>Screen Flow</w:t>
+      </w:r>
+      <w:r>
+        <w:t xml:space="preserve"> Diagram</w:t>
+      </w:r>
+    </w:p>
+    <w:p/>
+    <w:p/>
+    <w:p>
+      <w:r>
+        <w:pict>
+          <v:shapetype id="_x0000_t75" coordsize="21600,21600" o:spt="75" o:preferrelative="t" path="m@4@5l@4@11@9@11@9@5xe" filled="f" stroked="f">
+            <v:stroke joinstyle="miter"/>
+            <v:formulas>
+              <v:f eqn="if lineDrawn pixelLineWidth 0"/>
+              <v:f eqn="sum @0 1 0"/>
+              <v:f eqn="sum 0 0 @1"/>
+              <v:f eqn="prod @2 1 2"/>
+              <v:f eqn="prod @3 21600 pixelWidth"/>
+              <v:f eqn="prod @3 21600 pixelHeight"/>
+              <v:f eqn="sum @0 0 1"/>
+              <v:f eqn="prod @6 1 2"/>
+              <v:f eqn="prod @7 21600 pixelWidth"/>
+              <v:f eqn="sum @8 21600 0"/>
+              <v:f eqn="prod @7 21600 pixelHeight"/>
+              <v:f eqn="sum @10 21600 0"/>
+            </v:formulas>
+            <v:path o:extrusionok="f" gradientshapeok="t" o:connecttype="rect"/>
+            <o:lock v:ext="edit" aspectratio="t"/>
+          </v:shapetype>
+          <v:shape id="_x0000_i1025" type="#_x0000_t75" style="width:450.75pt;height:402.75pt">
+            <v:imagedata r:id="rId9" o:title="Mob_SoftEng_CA_Design"/>
+          </v:shape>
+        </w:pict>
       </w:r>
     </w:p>
     <w:sectPr>
-      <w:headerReference w:type="first" r:id="rId7"/>
+      <w:headerReference w:type="first" r:id="rId10"/>
       <w:pgSz w:w="11906" w:h="16838"/>
       <w:pgMar w:top="1440" w:right="1440" w:bottom="1440" w:left="1440" w:header="708" w:footer="708" w:gutter="0"/>
       <w:cols w:space="708"/>
@@ -593,6 +695,36 @@
       <w:szCs w:val="26"/>
     </w:rPr>
   </w:style>
+  <w:style w:type="paragraph" w:styleId="BalloonText">
+    <w:name w:val="Balloon Text"/>
+    <w:basedOn w:val="Normal"/>
+    <w:link w:val="BalloonTextChar"/>
+    <w:uiPriority w:val="99"/>
+    <w:semiHidden/>
+    <w:unhideWhenUsed/>
+    <w:rsid w:val="00A4705C"/>
+    <w:pPr>
+      <w:spacing w:after="0" w:line="240" w:lineRule="auto"/>
+    </w:pPr>
+    <w:rPr>
+      <w:rFonts w:ascii="Tahoma" w:hAnsi="Tahoma" w:cs="Tahoma"/>
+      <w:sz w:val="16"/>
+      <w:szCs w:val="16"/>
+    </w:rPr>
+  </w:style>
+  <w:style w:type="character" w:customStyle="1" w:styleId="BalloonTextChar">
+    <w:name w:val="Balloon Text Char"/>
+    <w:basedOn w:val="DefaultParagraphFont"/>
+    <w:link w:val="BalloonText"/>
+    <w:uiPriority w:val="99"/>
+    <w:semiHidden/>
+    <w:rsid w:val="00A4705C"/>
+    <w:rPr>
+      <w:rFonts w:ascii="Tahoma" w:hAnsi="Tahoma" w:cs="Tahoma"/>
+      <w:sz w:val="16"/>
+      <w:szCs w:val="16"/>
+    </w:rPr>
+  </w:style>
 </w:styles>
 </file>
 
@@ -913,6 +1045,36 @@
       <w:color w:val="4F81BD" w:themeColor="accent1"/>
       <w:sz w:val="26"/>
       <w:szCs w:val="26"/>
+    </w:rPr>
+  </w:style>
+  <w:style w:type="paragraph" w:styleId="BalloonText">
+    <w:name w:val="Balloon Text"/>
+    <w:basedOn w:val="Normal"/>
+    <w:link w:val="BalloonTextChar"/>
+    <w:uiPriority w:val="99"/>
+    <w:semiHidden/>
+    <w:unhideWhenUsed/>
+    <w:rsid w:val="00A4705C"/>
+    <w:pPr>
+      <w:spacing w:after="0" w:line="240" w:lineRule="auto"/>
+    </w:pPr>
+    <w:rPr>
+      <w:rFonts w:ascii="Tahoma" w:hAnsi="Tahoma" w:cs="Tahoma"/>
+      <w:sz w:val="16"/>
+      <w:szCs w:val="16"/>
+    </w:rPr>
+  </w:style>
+  <w:style w:type="character" w:customStyle="1" w:styleId="BalloonTextChar">
+    <w:name w:val="Balloon Text Char"/>
+    <w:basedOn w:val="DefaultParagraphFont"/>
+    <w:link w:val="BalloonText"/>
+    <w:uiPriority w:val="99"/>
+    <w:semiHidden/>
+    <w:rsid w:val="00A4705C"/>
+    <w:rPr>
+      <w:rFonts w:ascii="Tahoma" w:hAnsi="Tahoma" w:cs="Tahoma"/>
+      <w:sz w:val="16"/>
+      <w:szCs w:val="16"/>
     </w:rPr>
   </w:style>
 </w:styles>

</xml_diff>